<commit_message>
Some changes in union doc
</commit_message>
<xml_diff>
--- a/ТЗ_общее.docx
+++ b/ТЗ_общее.docx
@@ -80,8 +80,8 @@
         <w:tblLook w:val="04A0" w:firstRow="1" w:lastRow="0" w:firstColumn="1" w:lastColumn="0" w:noHBand="0" w:noVBand="1"/>
       </w:tblPr>
       <w:tblGrid>
-        <w:gridCol w:w="462"/>
-        <w:gridCol w:w="636"/>
+        <w:gridCol w:w="454"/>
+        <w:gridCol w:w="644"/>
       </w:tblGrid>
       <w:tr>
         <w:trPr>
@@ -499,7 +499,7 @@
         <w:rPr>
           <w:b/>
         </w:rPr>
-        <w:t>Клиентская часть п</w:t>
+        <w:t>П</w:t>
       </w:r>
       <w:r>
         <w:rPr>
@@ -511,7 +511,7 @@
         <w:rPr>
           <w:b/>
         </w:rPr>
-        <w:t>я</w:t>
+        <w:t>е</w:t>
       </w:r>
       <w:r>
         <w:rPr>
@@ -593,7 +593,15 @@
           <w:color w:val="333333"/>
           <w:shd w:val="clear" w:color="auto" w:fill="FFFFFF"/>
         </w:rPr>
-        <w:t>01</w:t>
+        <w:t>0</w:t>
+      </w:r>
+      <w:r>
+        <w:rPr>
+          <w:b/>
+          <w:color w:val="333333"/>
+          <w:shd w:val="clear" w:color="auto" w:fill="FFFFFF"/>
+        </w:rPr>
+        <w:t>9</w:t>
       </w:r>
       <w:r>
         <w:rPr>
@@ -640,7 +648,13 @@
         <w:rPr>
           <w:b/>
         </w:rPr>
-        <w:t>Исполнитель</w:t>
+        <w:t>Исполнител</w:t>
+      </w:r>
+      <w:r>
+        <w:rPr>
+          <w:b/>
+        </w:rPr>
+        <w:t>и</w:t>
       </w:r>
     </w:p>
     <w:p>
@@ -682,11 +696,47 @@
         <w:t xml:space="preserve"> г.</w:t>
       </w:r>
     </w:p>
+    <w:p>
+      <w:pPr>
+        <w:jc w:val="right"/>
+      </w:pPr>
+      <w:r>
+        <w:t>Студент группы БПИ181</w:t>
+      </w:r>
+    </w:p>
+    <w:p>
+      <w:pPr>
+        <w:jc w:val="right"/>
+      </w:pPr>
+      <w:r>
+        <w:t>____________ / М. С. Никифоров /</w:t>
+      </w:r>
+    </w:p>
+    <w:p>
+      <w:pPr>
+        <w:jc w:val="right"/>
+      </w:pPr>
+      <w:r>
+        <w:t>«____» ______________ 20</w:t>
+      </w:r>
+      <w:r>
+        <w:t>20</w:t>
+      </w:r>
+      <w:r>
+        <w:t xml:space="preserve"> г.</w:t>
+      </w:r>
+    </w:p>
+    <w:p>
+      <w:pPr>
+        <w:ind w:firstLine="0"/>
+      </w:pPr>
+    </w:p>
     <w:p/>
-    <w:p/>
-    <w:p/>
-    <w:p/>
-    <w:p/>
+    <w:p>
+      <w:pPr>
+        <w:ind w:firstLine="0"/>
+      </w:pPr>
+    </w:p>
     <w:p>
       <w:pPr>
         <w:jc w:val="center"/>
@@ -768,7 +818,15 @@
           <w:color w:val="333333"/>
           <w:shd w:val="clear" w:color="auto" w:fill="FFFFFF"/>
         </w:rPr>
-        <w:t>01</w:t>
+        <w:t>0</w:t>
+      </w:r>
+      <w:r>
+        <w:rPr>
+          <w:b/>
+          <w:color w:val="333333"/>
+          <w:shd w:val="clear" w:color="auto" w:fill="FFFFFF"/>
+        </w:rPr>
+        <w:t>9</w:t>
       </w:r>
       <w:r>
         <w:rPr>
@@ -868,7 +926,19 @@
         <w:rPr>
           <w:b/>
         </w:rPr>
-        <w:t xml:space="preserve">01 </w:t>
+        <w:t>0</w:t>
+      </w:r>
+      <w:r>
+        <w:rPr>
+          <w:b/>
+        </w:rPr>
+        <w:t>9</w:t>
+      </w:r>
+      <w:r>
+        <w:rPr>
+          <w:b/>
+        </w:rPr>
+        <w:t xml:space="preserve"> </w:t>
       </w:r>
       <w:r>
         <w:rPr>
@@ -936,8 +1006,8 @@
         <w:tblLook w:val="04A0" w:firstRow="1" w:lastRow="0" w:firstColumn="1" w:lastColumn="0" w:noHBand="0" w:noVBand="1"/>
       </w:tblPr>
       <w:tblGrid>
-        <w:gridCol w:w="462"/>
-        <w:gridCol w:w="636"/>
+        <w:gridCol w:w="454"/>
+        <w:gridCol w:w="644"/>
       </w:tblGrid>
       <w:tr>
         <w:trPr>
@@ -4113,31 +4183,12 @@
     <w:p>
       <w:pPr>
         <w:jc w:val="left"/>
-        <w:rPr>
-          <w:b/>
-        </w:rPr>
-      </w:pPr>
-      <w:r>
-        <w:t xml:space="preserve">Наименование </w:t>
-      </w:r>
-      <w:r>
-        <w:rPr>
-          <w:b/>
-          <w:bCs/>
-        </w:rPr>
-        <w:t>темы разработки</w:t>
-      </w:r>
-      <w:r>
-        <w:t>: «Клиентская часть приложения для генерации музыки»</w:t>
-      </w:r>
+      </w:pPr>
     </w:p>
     <w:p>
       <w:pPr>
         <w:pStyle w:val="20"/>
       </w:pPr>
-      <w:r>
-        <w:t xml:space="preserve"> </w:t>
-      </w:r>
       <w:bookmarkStart w:id="4" w:name="_Toc497938042"/>
       <w:bookmarkStart w:id="5" w:name="_Toc56091359"/>
       <w:r>
@@ -4408,6 +4459,9 @@
       <w:r>
         <w:t>Клиентская часть должна состоять из двух частей: мобильного приложения и десктопного приложения, соответствующих требованиям, перечисленным в пункте 4.8</w:t>
       </w:r>
+      <w:r>
+        <w:t>.</w:t>
+      </w:r>
     </w:p>
     <w:p>
       <w:pPr>
@@ -4416,12 +4470,33 @@
       <w:bookmarkStart w:id="17" w:name="_Toc497938048"/>
       <w:bookmarkStart w:id="18" w:name="_Toc56091366"/>
       <w:r>
+        <w:t>Требования к составу серверной части приложения</w:t>
+      </w:r>
+    </w:p>
+    <w:p/>
+    <w:p>
+      <w:pPr>
+        <w:pStyle w:val="20"/>
+      </w:pPr>
+      <w:r>
+        <w:t>Требования к функциональным характеристикам серверной части приложения</w:t>
+      </w:r>
+    </w:p>
+    <w:p/>
+    <w:p>
+      <w:pPr>
+        <w:pStyle w:val="20"/>
+      </w:pPr>
+      <w:r>
         <w:t>Требования к функциональным характеристикам</w:t>
       </w:r>
       <w:bookmarkEnd w:id="17"/>
       <w:bookmarkEnd w:id="18"/>
       <w:r>
         <w:t xml:space="preserve"> </w:t>
+      </w:r>
+      <w:r>
+        <w:t>клиентской части приложения</w:t>
       </w:r>
     </w:p>
     <w:p>
@@ -5727,6 +5802,9 @@
       <w:r>
         <w:t xml:space="preserve"> </w:t>
       </w:r>
+      <w:r>
+        <w:t>клиентской части приложения</w:t>
+      </w:r>
     </w:p>
     <w:p>
       <w:r>
@@ -5812,10 +5890,22 @@
       <w:bookmarkStart w:id="21" w:name="_Toc497938050"/>
       <w:bookmarkStart w:id="22" w:name="_Toc56091368"/>
       <w:r>
+        <w:t>Требования к входным данным серверной части приложения</w:t>
+      </w:r>
+    </w:p>
+    <w:p/>
+    <w:p>
+      <w:pPr>
+        <w:pStyle w:val="20"/>
+      </w:pPr>
+      <w:r>
         <w:t>Требования к входным данным</w:t>
       </w:r>
       <w:bookmarkEnd w:id="21"/>
       <w:bookmarkEnd w:id="22"/>
+      <w:r>
+        <w:t xml:space="preserve"> клиентской части приложения</w:t>
+      </w:r>
     </w:p>
     <w:p>
       <w:r>
@@ -5860,6 +5950,9 @@
       </w:r>
       <w:bookmarkEnd w:id="23"/>
       <w:bookmarkEnd w:id="24"/>
+      <w:r>
+        <w:t xml:space="preserve"> </w:t>
+      </w:r>
     </w:p>
     <w:p>
       <w:r>
@@ -5912,6 +6005,7 @@
     </w:p>
     <w:p>
       <w:r>
+        <w:lastRenderedPageBreak/>
         <w:t>Информация должна представляться на экране устройства в удобочитаемом виде.</w:t>
       </w:r>
     </w:p>
@@ -5922,10 +6016,38 @@
       <w:bookmarkStart w:id="25" w:name="_Toc497938052"/>
       <w:bookmarkStart w:id="26" w:name="_Toc56091370"/>
       <w:r>
+        <w:t>Требования к надежности серверной части приложения</w:t>
+      </w:r>
+    </w:p>
+    <w:p>
+      <w:r>
+        <w:t xml:space="preserve">Сервер должен обрабатывать все </w:t>
+      </w:r>
+      <w:r>
+        <w:t xml:space="preserve">возникающие ошибки и сообщать о них, возвращая информацию об ошибке в файле формата </w:t>
+      </w:r>
+      <w:r>
+        <w:rPr>
+          <w:lang w:val="en-US"/>
+        </w:rPr>
+        <w:t>JSON</w:t>
+      </w:r>
+      <w:r>
+        <w:t>.</w:t>
+      </w:r>
+    </w:p>
+    <w:p>
+      <w:pPr>
+        <w:pStyle w:val="20"/>
+      </w:pPr>
+      <w:r>
         <w:t>Требования к надежности</w:t>
       </w:r>
       <w:bookmarkEnd w:id="25"/>
       <w:bookmarkEnd w:id="26"/>
+      <w:r>
+        <w:t xml:space="preserve"> клиентской части приложения</w:t>
+      </w:r>
     </w:p>
     <w:p>
       <w:pPr>
@@ -5956,10 +6078,26 @@
       <w:bookmarkStart w:id="27" w:name="_Toc497938053"/>
       <w:bookmarkStart w:id="28" w:name="_Toc56091371"/>
       <w:r>
+        <w:t>Условия эксплуатации серверной части приложения</w:t>
+      </w:r>
+    </w:p>
+    <w:p>
+      <w:r>
+        <w:t>Не требует специального обслуживания. Требуемая классификация – программист.</w:t>
+      </w:r>
+    </w:p>
+    <w:p>
+      <w:pPr>
+        <w:pStyle w:val="20"/>
+      </w:pPr>
+      <w:r>
         <w:t>Условия эксплуатации</w:t>
       </w:r>
       <w:bookmarkEnd w:id="27"/>
       <w:bookmarkEnd w:id="28"/>
+      <w:r>
+        <w:t xml:space="preserve"> клиентской части приложения</w:t>
+      </w:r>
     </w:p>
     <w:p>
       <w:pPr>
@@ -5974,14 +6112,6 @@
       <w:r>
         <w:t>оператор.</w:t>
       </w:r>
-    </w:p>
-    <w:p>
-      <w:pPr>
-        <w:pStyle w:val="af1"/>
-        <w:rPr>
-          <w:b/>
-        </w:rPr>
-      </w:pPr>
     </w:p>
     <w:p>
       <w:pPr>
@@ -5990,11 +6120,22 @@
       <w:bookmarkStart w:id="29" w:name="_Toc497938054"/>
       <w:bookmarkStart w:id="30" w:name="_Toc56091372"/>
       <w:r>
-        <w:lastRenderedPageBreak/>
+        <w:t xml:space="preserve">Требования к составу и параметрам технических средств для серверной части приложения </w:t>
+      </w:r>
+    </w:p>
+    <w:p/>
+    <w:p>
+      <w:pPr>
+        <w:pStyle w:val="20"/>
+      </w:pPr>
+      <w:r>
         <w:t>Требования к составу и параметрам технических средств</w:t>
       </w:r>
       <w:bookmarkEnd w:id="29"/>
       <w:bookmarkEnd w:id="30"/>
+      <w:r>
+        <w:t xml:space="preserve"> для клиентской части приложения</w:t>
+      </w:r>
     </w:p>
     <w:p>
       <w:pPr>
@@ -6166,6 +6307,7 @@
         <w:ind w:left="709" w:firstLine="0"/>
       </w:pPr>
       <w:r>
+        <w:lastRenderedPageBreak/>
         <w:t>Пользователь должен использовать персональный компьютер</w:t>
       </w:r>
       <w:r>
@@ -6386,7 +6528,15 @@
         </w:numPr>
       </w:pPr>
       <w:r>
-        <w:t>Разработка десктопной версии</w:t>
+        <w:t xml:space="preserve">Разработка </w:t>
+      </w:r>
+      <w:proofErr w:type="spellStart"/>
+      <w:r>
+        <w:t>десктопной</w:t>
+      </w:r>
+      <w:proofErr w:type="spellEnd"/>
+      <w:r>
+        <w:t xml:space="preserve"> версии</w:t>
       </w:r>
       <w:r>
         <w:t xml:space="preserve"> и</w:t>
@@ -6597,6 +6747,69 @@
     </w:p>
     <w:p>
       <w:pPr>
+        <w:pStyle w:val="a4"/>
+        <w:numPr>
+          <w:ilvl w:val="0"/>
+          <w:numId w:val="30"/>
+        </w:numPr>
+      </w:pPr>
+      <w:r>
+        <w:t xml:space="preserve">Разработка серверной части происходит на платформе </w:t>
+      </w:r>
+      <w:r>
+        <w:rPr>
+          <w:lang w:val="en-US"/>
+        </w:rPr>
+        <w:t>MacOS</w:t>
+      </w:r>
+      <w:r>
+        <w:t xml:space="preserve"> </w:t>
+      </w:r>
+      <w:r>
+        <w:t xml:space="preserve">в приложении </w:t>
+      </w:r>
+      <w:r>
+        <w:rPr>
+          <w:lang w:val="en-US"/>
+        </w:rPr>
+        <w:t>Visual</w:t>
+      </w:r>
+      <w:r>
+        <w:t xml:space="preserve"> </w:t>
+      </w:r>
+      <w:r>
+        <w:rPr>
+          <w:lang w:val="en-US"/>
+        </w:rPr>
+        <w:t>Studio</w:t>
+      </w:r>
+      <w:r>
+        <w:t xml:space="preserve"> </w:t>
+      </w:r>
+      <w:r>
+        <w:rPr>
+          <w:lang w:val="en-US"/>
+        </w:rPr>
+        <w:t>Code</w:t>
+      </w:r>
+      <w:r>
+        <w:t xml:space="preserve"> </w:t>
+      </w:r>
+      <w:r>
+        <w:t xml:space="preserve">на языке </w:t>
+      </w:r>
+      <w:r>
+        <w:rPr>
+          <w:lang w:val="en-US"/>
+        </w:rPr>
+        <w:t>Python</w:t>
+      </w:r>
+      <w:r>
+        <w:t xml:space="preserve"> 3.6.</w:t>
+      </w:r>
+    </w:p>
+    <w:p>
+      <w:pPr>
         <w:pStyle w:val="20"/>
       </w:pPr>
       <w:bookmarkStart w:id="33" w:name="_Toc497938056"/>
@@ -6620,11 +6833,6 @@
       <w:r>
         <w:t>.</w:t>
       </w:r>
-    </w:p>
-    <w:p>
-      <w:pPr>
-        <w:pStyle w:val="af1"/>
-      </w:pPr>
     </w:p>
     <w:p>
       <w:pPr>
@@ -6641,11 +6849,35 @@
       <w:bookmarkStart w:id="35" w:name="_Toc497938057"/>
       <w:bookmarkStart w:id="36" w:name="_Toc56091375"/>
       <w:r>
-        <w:lastRenderedPageBreak/>
+        <w:t>Требования к транспортированию и хранению серверной части приложения</w:t>
+      </w:r>
+    </w:p>
+    <w:p>
+      <w:r>
+        <w:t xml:space="preserve">Транспортировку и хранение рекомендуется выполнять посредством сети интернет с использованием сервиса </w:t>
+      </w:r>
+      <w:r>
+        <w:rPr>
+          <w:lang w:val="en-US"/>
+        </w:rPr>
+        <w:t>GitHub</w:t>
+      </w:r>
+      <w:r>
+        <w:t>.</w:t>
+      </w:r>
+    </w:p>
+    <w:p>
+      <w:pPr>
+        <w:pStyle w:val="20"/>
+      </w:pPr>
+      <w:r>
         <w:t>Требования к транспортированию и хранению</w:t>
       </w:r>
       <w:bookmarkEnd w:id="35"/>
       <w:bookmarkEnd w:id="36"/>
+      <w:r>
+        <w:t xml:space="preserve"> клиентской части приложения</w:t>
+      </w:r>
     </w:p>
     <w:p>
       <w:pPr>
@@ -8135,12 +8367,12 @@
     <w:p>
       <w:pPr>
         <w:pStyle w:val="af1"/>
-        <w:rPr>
-          <w:b/>
-        </w:rPr>
-      </w:pPr>
-      <w:r>
-        <w:t>Исполнитель</w:t>
+      </w:pPr>
+      <w:r>
+        <w:t>Исполнител</w:t>
+      </w:r>
+      <w:r>
+        <w:t>и</w:t>
       </w:r>
       <w:r>
         <w:t xml:space="preserve">: </w:t>
@@ -8159,7 +8391,21 @@
         <w:t>81</w:t>
       </w:r>
       <w:r>
-        <w:t xml:space="preserve"> факультета компьютерных наук НИУ ВШЭ.</w:t>
+        <w:t xml:space="preserve"> факультета компьютерных наук НИУ ВШЭ</w:t>
+      </w:r>
+      <w:r>
+        <w:t xml:space="preserve">, </w:t>
+      </w:r>
+      <w:r>
+        <w:rPr>
+          <w:b/>
+          <w:bCs/>
+          <w:u w:val="single"/>
+        </w:rPr>
+        <w:t>Никифоров Михаил Сергеевич</w:t>
+      </w:r>
+      <w:r>
+        <w:t>, студент группы БПИ181 факультета компьютерных наук.</w:t>
       </w:r>
     </w:p>
     <w:p>
@@ -12288,7 +12534,6 @@
         <w:docPartUnique/>
       </w:docPartObj>
     </w:sdtPr>
-    <w:sdtEndPr/>
     <w:sdtContent>
       <w:p>
         <w:pPr>

</xml_diff>

<commit_message>
First final version, but need to fix
</commit_message>
<xml_diff>
--- a/ТЗ_общее.docx
+++ b/ТЗ_общее.docx
@@ -4385,10 +4385,10 @@
         <w:t>должна</w:t>
       </w:r>
       <w:r>
-        <w:t xml:space="preserve"> предоставить интерфейс для </w:t>
-      </w:r>
-      <w:r>
-        <w:t xml:space="preserve">генерации музыки на основе загруженной в систему и для ее прослушивания. </w:t>
+        <w:t xml:space="preserve"> предоставить </w:t>
+      </w:r>
+      <w:r>
+        <w:t>пользователю возможность на основе выбранных музыкальных треков сгенерировать новые, с использованием технологии нейронных сетей, сохранить и прослушать их на своем устройстве.</w:t>
       </w:r>
     </w:p>
     <w:p>
@@ -4457,7 +4457,15 @@
     </w:p>
     <w:p>
       <w:r>
-        <w:t>Клиентская часть должна состоять из двух частей: мобильного приложения и десктопного приложения, соответствующих требованиям, перечисленным в пункте 4.8</w:t>
+        <w:t xml:space="preserve">Клиентская часть должна состоять из двух частей: мобильного приложения и </w:t>
+      </w:r>
+      <w:proofErr w:type="spellStart"/>
+      <w:r>
+        <w:t>десктопного</w:t>
+      </w:r>
+      <w:proofErr w:type="spellEnd"/>
+      <w:r>
+        <w:t xml:space="preserve"> приложения</w:t>
       </w:r>
       <w:r>
         <w:t>.</w:t>
@@ -4473,7 +4481,26 @@
         <w:t>Требования к составу серверной части приложения</w:t>
       </w:r>
     </w:p>
-    <w:p/>
+    <w:p>
+      <w:r>
+        <w:t>Серверная часть представляет из себя функциональный интерфейс (</w:t>
+      </w:r>
+      <w:r>
+        <w:rPr>
+          <w:lang w:val="en-US"/>
+        </w:rPr>
+        <w:t>API</w:t>
+      </w:r>
+      <w:r>
+        <w:t>)</w:t>
+      </w:r>
+      <w:r>
+        <w:t xml:space="preserve">, </w:t>
+      </w:r>
+      <w:r>
+        <w:t xml:space="preserve">путем запросов к которому пользователь может вызывать необходимые функции. </w:t>
+      </w:r>
+    </w:p>
     <w:p>
       <w:pPr>
         <w:pStyle w:val="20"/>
@@ -4482,7 +4509,11 @@
         <w:t>Требования к функциональным характеристикам серверной части приложения</w:t>
       </w:r>
     </w:p>
-    <w:p/>
+    <w:p>
+      <w:r>
+        <w:t>Серверная часть должна принимать запросы от пользователя и возвращать ожидаемый результат. При запросе на генерацию новой композиции, сервер должен принять на вход архив с музыкальными композициями, на основе которых нужно генерировать новый трек, и набор опций для обучения. На выходе сервер должен вернуть пользователю информацию о состоянии обучения и готовую новую музыкальную композицию. Сервер должен предоставить пользователю возможность прослушать любой трек из базы данных, с которой он работает.</w:t>
+      </w:r>
+    </w:p>
     <w:p>
       <w:pPr>
         <w:pStyle w:val="20"/>
@@ -4565,7 +4596,7 @@
         <w:tc>
           <w:tcPr>
             <w:tcW w:w="1179" w:type="dxa"/>
-            <w:shd w:val="clear" w:color="auto" w:fill="FFE599" w:themeFill="accent4" w:themeFillTint="66"/>
+            <w:shd w:val="clear" w:color="auto" w:fill="FFFFFF" w:themeFill="background1"/>
           </w:tcPr>
           <w:p>
             <w:pPr>
@@ -4588,7 +4619,7 @@
         <w:tc>
           <w:tcPr>
             <w:tcW w:w="1656" w:type="dxa"/>
-            <w:shd w:val="clear" w:color="auto" w:fill="FFE599" w:themeFill="accent4" w:themeFillTint="66"/>
+            <w:shd w:val="clear" w:color="auto" w:fill="FFFFFF" w:themeFill="background1"/>
           </w:tcPr>
           <w:p>
             <w:pPr>
@@ -4626,7 +4657,7 @@
         <w:tc>
           <w:tcPr>
             <w:tcW w:w="1662" w:type="dxa"/>
-            <w:shd w:val="clear" w:color="auto" w:fill="FFE599" w:themeFill="accent4" w:themeFillTint="66"/>
+            <w:shd w:val="clear" w:color="auto" w:fill="FFFFFF" w:themeFill="background1"/>
           </w:tcPr>
           <w:p>
             <w:pPr>
@@ -4664,7 +4695,7 @@
         <w:tc>
           <w:tcPr>
             <w:tcW w:w="2150" w:type="dxa"/>
-            <w:shd w:val="clear" w:color="auto" w:fill="FFE599" w:themeFill="accent4" w:themeFillTint="66"/>
+            <w:shd w:val="clear" w:color="auto" w:fill="FFFFFF" w:themeFill="background1"/>
           </w:tcPr>
           <w:p>
             <w:pPr>
@@ -4686,7 +4717,7 @@
         <w:tc>
           <w:tcPr>
             <w:tcW w:w="3134" w:type="dxa"/>
-            <w:shd w:val="clear" w:color="auto" w:fill="FFE599" w:themeFill="accent4" w:themeFillTint="66"/>
+            <w:shd w:val="clear" w:color="auto" w:fill="FFFFFF" w:themeFill="background1"/>
           </w:tcPr>
           <w:p>
             <w:pPr>
@@ -5893,31 +5924,33 @@
         <w:t>Требования к входным данным серверной части приложения</w:t>
       </w:r>
     </w:p>
-    <w:p/>
-    <w:p>
-      <w:pPr>
-        <w:pStyle w:val="20"/>
-      </w:pPr>
-      <w:r>
-        <w:t>Требования к входным данным</w:t>
-      </w:r>
-      <w:bookmarkEnd w:id="21"/>
-      <w:bookmarkEnd w:id="22"/>
-      <w:r>
-        <w:t xml:space="preserve"> клиентской части приложения</w:t>
-      </w:r>
-    </w:p>
-    <w:p>
-      <w:r>
-        <w:t>Входными данными являются:</w:t>
-      </w:r>
-    </w:p>
     <w:p>
       <w:pPr>
         <w:pStyle w:val="af6"/>
       </w:pPr>
       <w:r>
-        <w:t xml:space="preserve">Файлы, содержащие музыку в формате </w:t>
+        <w:t xml:space="preserve">Каждый запрос к серверу должен сопровождаться </w:t>
+      </w:r>
+      <w:r>
+        <w:rPr>
+          <w:lang w:val="en-US"/>
+        </w:rPr>
+        <w:t>JSON</w:t>
+      </w:r>
+      <w:r>
+        <w:t xml:space="preserve"> </w:t>
+      </w:r>
+      <w:r>
+        <w:t xml:space="preserve">файлом с полями, требуемыми для конкретного запроса. </w:t>
+      </w:r>
+      <w:r>
+        <w:t>Файлы, содержащие музыку</w:t>
+      </w:r>
+      <w:r>
+        <w:t>, должны быть</w:t>
+      </w:r>
+      <w:r>
+        <w:t xml:space="preserve"> в формате </w:t>
       </w:r>
       <w:proofErr w:type="spellStart"/>
       <w:r>
@@ -5930,44 +5963,65 @@
       <w:r>
         <w:t>3</w:t>
       </w:r>
+      <w:r>
+        <w:t>.</w:t>
+      </w:r>
     </w:p>
     <w:p>
       <w:pPr>
         <w:pStyle w:val="af6"/>
-      </w:pPr>
-      <w:r>
-        <w:t>Текст, вводимый в поля окон</w:t>
-      </w:r>
+        <w:numPr>
+          <w:ilvl w:val="0"/>
+          <w:numId w:val="0"/>
+        </w:numPr>
+        <w:ind w:left="284"/>
+      </w:pPr>
+    </w:p>
+    <w:p>
+      <w:pPr>
+        <w:pStyle w:val="af6"/>
+        <w:numPr>
+          <w:ilvl w:val="0"/>
+          <w:numId w:val="0"/>
+        </w:numPr>
+        <w:ind w:left="284"/>
+      </w:pPr>
+    </w:p>
+    <w:p>
+      <w:pPr>
+        <w:pStyle w:val="af6"/>
+        <w:numPr>
+          <w:ilvl w:val="0"/>
+          <w:numId w:val="0"/>
+        </w:numPr>
+        <w:ind w:left="284"/>
+      </w:pPr>
     </w:p>
     <w:p>
       <w:pPr>
         <w:pStyle w:val="20"/>
       </w:pPr>
-      <w:bookmarkStart w:id="23" w:name="_Toc497938051"/>
-      <w:bookmarkStart w:id="24" w:name="_Toc56091369"/>
-      <w:r>
-        <w:t>Требования к выходным данным</w:t>
-      </w:r>
-      <w:bookmarkEnd w:id="23"/>
-      <w:bookmarkEnd w:id="24"/>
-      <w:r>
-        <w:t xml:space="preserve"> </w:t>
-      </w:r>
-    </w:p>
-    <w:p>
-      <w:r>
-        <w:t xml:space="preserve">Выходными данными являются </w:t>
-      </w:r>
-    </w:p>
-    <w:p>
-      <w:r>
-        <w:t xml:space="preserve">1) </w:t>
-      </w:r>
-      <w:r>
-        <w:t>представленные в</w:t>
-      </w:r>
-      <w:r>
-        <w:t xml:space="preserve"> формате </w:t>
+      <w:r>
+        <w:lastRenderedPageBreak/>
+        <w:t>Требования к входным данным</w:t>
+      </w:r>
+      <w:bookmarkEnd w:id="21"/>
+      <w:bookmarkEnd w:id="22"/>
+      <w:r>
+        <w:t xml:space="preserve"> клиентской части приложения</w:t>
+      </w:r>
+    </w:p>
+    <w:p>
+      <w:r>
+        <w:t>Входными данными являются:</w:t>
+      </w:r>
+    </w:p>
+    <w:p>
+      <w:pPr>
+        <w:pStyle w:val="af6"/>
+      </w:pPr>
+      <w:r>
+        <w:t xml:space="preserve">Файлы, содержащие музыку в формате </w:t>
       </w:r>
       <w:proofErr w:type="spellStart"/>
       <w:r>
@@ -5980,18 +6034,76 @@
       <w:r>
         <w:t>3</w:t>
       </w:r>
+    </w:p>
+    <w:p>
+      <w:pPr>
+        <w:pStyle w:val="af6"/>
+      </w:pPr>
+      <w:r>
+        <w:t>Текст, вводимый в поля окон</w:t>
+      </w:r>
+    </w:p>
+    <w:p>
+      <w:pPr>
+        <w:pStyle w:val="af6"/>
+        <w:numPr>
+          <w:ilvl w:val="0"/>
+          <w:numId w:val="0"/>
+        </w:numPr>
+        <w:ind w:left="709"/>
+      </w:pPr>
+    </w:p>
+    <w:p>
+      <w:pPr>
+        <w:pStyle w:val="20"/>
+      </w:pPr>
+      <w:bookmarkStart w:id="23" w:name="_Toc497938051"/>
+      <w:bookmarkStart w:id="24" w:name="_Toc56091369"/>
+      <w:r>
+        <w:t>Требования к выходным данным серверной части приложения</w:t>
+      </w:r>
+    </w:p>
+    <w:p>
+      <w:r>
+        <w:t xml:space="preserve">Выходными данными являются </w:t>
+      </w:r>
+    </w:p>
+    <w:p>
+      <w:pPr>
+        <w:pStyle w:val="a4"/>
+        <w:numPr>
+          <w:ilvl w:val="0"/>
+          <w:numId w:val="31"/>
+        </w:numPr>
+      </w:pPr>
+      <w:r>
+        <w:t xml:space="preserve">представленные в формате </w:t>
+      </w:r>
+      <w:proofErr w:type="spellStart"/>
+      <w:r>
+        <w:rPr>
+          <w:lang w:val="en-US"/>
+        </w:rPr>
+        <w:t>mp</w:t>
+      </w:r>
+      <w:proofErr w:type="spellEnd"/>
+      <w:r>
+        <w:t>3</w:t>
+      </w:r>
       <w:r>
         <w:t xml:space="preserve"> файлы со сгенерированной музыкой</w:t>
       </w:r>
     </w:p>
     <w:p>
-      <w:r>
-        <w:t>2) текст, выводимый пользователю</w:t>
-      </w:r>
-    </w:p>
-    <w:p>
-      <w:r>
-        <w:t xml:space="preserve">3) информация в формате </w:t>
+      <w:pPr>
+        <w:pStyle w:val="a4"/>
+        <w:numPr>
+          <w:ilvl w:val="0"/>
+          <w:numId w:val="31"/>
+        </w:numPr>
+      </w:pPr>
+      <w:r>
+        <w:t xml:space="preserve">информация в формате </w:t>
       </w:r>
       <w:r>
         <w:rPr>
@@ -6000,31 +6112,66 @@
         <w:t>JSON</w:t>
       </w:r>
       <w:r>
-        <w:t xml:space="preserve"> для соединения с серверной частью</w:t>
-      </w:r>
-    </w:p>
-    <w:p>
-      <w:r>
-        <w:lastRenderedPageBreak/>
-        <w:t>Информация должна представляться на экране устройства в удобочитаемом виде.</w:t>
+        <w:t xml:space="preserve"> </w:t>
+      </w:r>
+      <w:r>
+        <w:t>о статусе обучения</w:t>
       </w:r>
     </w:p>
     <w:p>
       <w:pPr>
         <w:pStyle w:val="20"/>
       </w:pPr>
-      <w:bookmarkStart w:id="25" w:name="_Toc497938052"/>
-      <w:bookmarkStart w:id="26" w:name="_Toc56091370"/>
-      <w:r>
-        <w:t>Требования к надежности серверной части приложения</w:t>
-      </w:r>
-    </w:p>
-    <w:p>
-      <w:r>
-        <w:t xml:space="preserve">Сервер должен обрабатывать все </w:t>
-      </w:r>
-      <w:r>
-        <w:t xml:space="preserve">возникающие ошибки и сообщать о них, возвращая информацию об ошибке в файле формата </w:t>
+      <w:r>
+        <w:t>Требования к выходным данным</w:t>
+      </w:r>
+      <w:bookmarkEnd w:id="23"/>
+      <w:bookmarkEnd w:id="24"/>
+      <w:r>
+        <w:t xml:space="preserve"> </w:t>
+      </w:r>
+      <w:r>
+        <w:t>клиентской части приложения</w:t>
+      </w:r>
+    </w:p>
+    <w:p>
+      <w:r>
+        <w:t xml:space="preserve">Выходными данными являются </w:t>
+      </w:r>
+    </w:p>
+    <w:p>
+      <w:r>
+        <w:t xml:space="preserve">1) </w:t>
+      </w:r>
+      <w:r>
+        <w:t>представленные в</w:t>
+      </w:r>
+      <w:r>
+        <w:t xml:space="preserve"> формате </w:t>
+      </w:r>
+      <w:proofErr w:type="spellStart"/>
+      <w:r>
+        <w:rPr>
+          <w:lang w:val="en-US"/>
+        </w:rPr>
+        <w:t>mp</w:t>
+      </w:r>
+      <w:proofErr w:type="spellEnd"/>
+      <w:r>
+        <w:t>3</w:t>
+      </w:r>
+      <w:r>
+        <w:t xml:space="preserve"> файлы со сгенерированной музыкой</w:t>
+      </w:r>
+    </w:p>
+    <w:p>
+      <w:r>
+        <w:t>2) текст, выводимый пользователю</w:t>
+      </w:r>
+    </w:p>
+    <w:p>
+      <w:r>
+        <w:t xml:space="preserve">3) информация в формате </w:t>
       </w:r>
       <w:r>
         <w:rPr>
@@ -6033,6 +6180,38 @@
         <w:t>JSON</w:t>
       </w:r>
       <w:r>
+        <w:t xml:space="preserve"> для соединения с серверной частью</w:t>
+      </w:r>
+    </w:p>
+    <w:p>
+      <w:r>
+        <w:t>Информация должна представляться на экране устройства в удобочитаемом виде.</w:t>
+      </w:r>
+    </w:p>
+    <w:p>
+      <w:pPr>
+        <w:pStyle w:val="20"/>
+      </w:pPr>
+      <w:bookmarkStart w:id="25" w:name="_Toc497938052"/>
+      <w:bookmarkStart w:id="26" w:name="_Toc56091370"/>
+      <w:r>
+        <w:t>Требования к надежности серверной части приложения</w:t>
+      </w:r>
+    </w:p>
+    <w:p>
+      <w:r>
+        <w:t xml:space="preserve">Сервер должен обрабатывать все </w:t>
+      </w:r>
+      <w:r>
+        <w:t xml:space="preserve">возникающие ошибки и сообщать о них, возвращая информацию об ошибке в файле формата </w:t>
+      </w:r>
+      <w:r>
+        <w:rPr>
+          <w:lang w:val="en-US"/>
+        </w:rPr>
+        <w:t>JSON</w:t>
+      </w:r>
+      <w:r>
         <w:t>.</w:t>
       </w:r>
     </w:p>
@@ -6115,15 +6294,134 @@
     </w:p>
     <w:p>
       <w:pPr>
+        <w:pStyle w:val="af1"/>
+      </w:pPr>
+    </w:p>
+    <w:p>
+      <w:pPr>
+        <w:pStyle w:val="af1"/>
+      </w:pPr>
+    </w:p>
+    <w:p>
+      <w:pPr>
         <w:pStyle w:val="20"/>
       </w:pPr>
       <w:bookmarkStart w:id="29" w:name="_Toc497938054"/>
       <w:bookmarkStart w:id="30" w:name="_Toc56091372"/>
       <w:r>
+        <w:lastRenderedPageBreak/>
         <w:t xml:space="preserve">Требования к составу и параметрам технических средств для серверной части приложения </w:t>
       </w:r>
     </w:p>
-    <w:p/>
+    <w:p>
+      <w:r>
+        <w:t>Сервер должен быть развернут на компьютере с характеристиками:</w:t>
+      </w:r>
+    </w:p>
+    <w:p>
+      <w:r>
+        <w:t xml:space="preserve">- процессор не ниже </w:t>
+      </w:r>
+      <w:r>
+        <w:rPr>
+          <w:lang w:val="en-US"/>
+        </w:rPr>
+        <w:t>intel</w:t>
+      </w:r>
+      <w:r>
+        <w:t>-</w:t>
+      </w:r>
+      <w:r>
+        <w:rPr>
+          <w:lang w:val="en-US"/>
+        </w:rPr>
+        <w:t>core</w:t>
+      </w:r>
+      <w:r>
+        <w:t xml:space="preserve"> </w:t>
+      </w:r>
+      <w:r>
+        <w:rPr>
+          <w:lang w:val="en-US"/>
+        </w:rPr>
+        <w:t>I</w:t>
+      </w:r>
+      <w:r>
+        <w:t xml:space="preserve">7 </w:t>
+      </w:r>
+      <w:r>
+        <w:t>или аналогичных ему</w:t>
+      </w:r>
+      <w:r>
+        <w:t xml:space="preserve"> </w:t>
+      </w:r>
+      <w:r>
+        <w:rPr>
+          <w:lang w:val="en-US"/>
+        </w:rPr>
+        <w:t>c</w:t>
+      </w:r>
+      <w:r>
+        <w:t xml:space="preserve"> </w:t>
+      </w:r>
+      <w:r>
+        <w:t>тактовой частотой не ниже 1.8Г ГГц и количеством ядер не менее 8;</w:t>
+      </w:r>
+    </w:p>
+    <w:p>
+      <w:r>
+        <w:t>- не менее 16 Гб ОЗУ;</w:t>
+      </w:r>
+    </w:p>
+    <w:p>
+      <w:r>
+        <w:t>- хранилище памяти не менее 2 Гб;</w:t>
+      </w:r>
+    </w:p>
+    <w:p>
+      <w:r>
+        <w:t>- доступ к сети интернет;</w:t>
+      </w:r>
+    </w:p>
+    <w:p>
+      <w:r>
+        <w:t xml:space="preserve">- </w:t>
+      </w:r>
+      <w:r>
+        <w:t xml:space="preserve">поддерживать формат файлов </w:t>
+      </w:r>
+      <w:proofErr w:type="spellStart"/>
+      <w:r>
+        <w:rPr>
+          <w:lang w:val="en-US"/>
+        </w:rPr>
+        <w:t>mp</w:t>
+      </w:r>
+      <w:proofErr w:type="spellEnd"/>
+      <w:r>
+        <w:t>3</w:t>
+      </w:r>
+      <w:r>
+        <w:t>;</w:t>
+      </w:r>
+    </w:p>
+    <w:p>
+      <w:r>
+        <w:t xml:space="preserve">- поддерживать интерпретатор языка </w:t>
+      </w:r>
+      <w:r>
+        <w:rPr>
+          <w:lang w:val="en-US"/>
+        </w:rPr>
+        <w:t>Python</w:t>
+      </w:r>
+      <w:r>
+        <w:t xml:space="preserve"> 3.6 </w:t>
+      </w:r>
+      <w:r>
+        <w:t>или выше.</w:t>
+      </w:r>
+    </w:p>
     <w:p>
       <w:pPr>
         <w:pStyle w:val="20"/>
@@ -6269,6 +6567,9 @@
       <w:r>
         <w:t>доступ к сети Интернет</w:t>
       </w:r>
+      <w:r>
+        <w:t>;</w:t>
+      </w:r>
     </w:p>
     <w:p>
       <w:pPr>
@@ -6288,6 +6589,9 @@
       <w:r>
         <w:t>3</w:t>
       </w:r>
+      <w:r>
+        <w:t>;</w:t>
+      </w:r>
     </w:p>
     <w:p>
       <w:pPr>
@@ -6307,7 +6611,6 @@
         <w:ind w:left="709" w:firstLine="0"/>
       </w:pPr>
       <w:r>
-        <w:lastRenderedPageBreak/>
         <w:t>Пользователь должен использовать персональный компьютер</w:t>
       </w:r>
       <w:r>
@@ -6454,6 +6757,9 @@
       <w:r>
         <w:t xml:space="preserve"> и количеством ядер не менее 4</w:t>
       </w:r>
+      <w:r>
+        <w:t>;</w:t>
+      </w:r>
     </w:p>
     <w:p>
       <w:pPr>
@@ -6462,6 +6768,9 @@
       <w:r>
         <w:t>- не менее 4096 Мб ОЗУ</w:t>
       </w:r>
+      <w:r>
+        <w:t>;</w:t>
+      </w:r>
     </w:p>
     <w:p>
       <w:pPr>
@@ -6470,6 +6779,9 @@
       <w:r>
         <w:t>- хранилище памяти с объемом свободной памяти не менее 64 Гб</w:t>
       </w:r>
+      <w:r>
+        <w:t>;</w:t>
+      </w:r>
     </w:p>
     <w:p>
       <w:pPr>
@@ -6478,12 +6790,16 @@
       <w:r>
         <w:t>- доступ к сети Интернет</w:t>
       </w:r>
+      <w:r>
+        <w:t>;</w:t>
+      </w:r>
     </w:p>
     <w:p>
       <w:pPr>
         <w:spacing w:after="160"/>
       </w:pPr>
       <w:r>
+        <w:lastRenderedPageBreak/>
         <w:t xml:space="preserve">- поддерживать формат файлов </w:t>
       </w:r>
       <w:proofErr w:type="spellStart"/>
@@ -6496,6 +6812,9 @@
       <w:proofErr w:type="spellEnd"/>
       <w:r>
         <w:t>3</w:t>
+      </w:r>
+      <w:r>
+        <w:t>.</w:t>
       </w:r>
     </w:p>
     <w:p>
@@ -7190,7 +7509,150 @@
         <w:t>79)</w:t>
       </w:r>
       <w:r>
-        <w:t>.</w:t>
+        <w:t>;</w:t>
+      </w:r>
+    </w:p>
+    <w:p>
+      <w:pPr>
+        <w:pStyle w:val="a"/>
+      </w:pPr>
+      <w:r>
+        <w:t>«</w:t>
+      </w:r>
+      <w:r>
+        <w:t>Серверная</w:t>
+      </w:r>
+      <w:r>
+        <w:t xml:space="preserve"> часть приложения для генерации музыки</w:t>
+      </w:r>
+      <w:r>
+        <w:t>». Техническое задание (ГОСТ 19.201-78);</w:t>
+      </w:r>
+    </w:p>
+    <w:p>
+      <w:pPr>
+        <w:pStyle w:val="a"/>
+      </w:pPr>
+      <w:r>
+        <w:t>«</w:t>
+      </w:r>
+      <w:r>
+        <w:t>Серверная</w:t>
+      </w:r>
+      <w:r>
+        <w:t xml:space="preserve"> часть приложения для генерации музыки</w:t>
+      </w:r>
+      <w:r>
+        <w:t>». Программа и методика испытаний (ГОСТ 19.301-79);</w:t>
+      </w:r>
+    </w:p>
+    <w:p>
+      <w:pPr>
+        <w:pStyle w:val="a"/>
+      </w:pPr>
+      <w:r>
+        <w:t>«</w:t>
+      </w:r>
+      <w:r>
+        <w:t>Серверная</w:t>
+      </w:r>
+      <w:r>
+        <w:t xml:space="preserve"> часть приложения для генерации музыки</w:t>
+      </w:r>
+      <w:r>
+        <w:t>». Текст программы (ГОСТ 19.401-78);</w:t>
+      </w:r>
+    </w:p>
+    <w:p>
+      <w:pPr>
+        <w:pStyle w:val="a"/>
+      </w:pPr>
+      <w:r>
+        <w:t>«</w:t>
+      </w:r>
+      <w:r>
+        <w:t>Серверная</w:t>
+      </w:r>
+      <w:r>
+        <w:t xml:space="preserve"> часть приложения для генерации музыки</w:t>
+      </w:r>
+      <w:r>
+        <w:t>». Пояснительная записка (ГОСТ 19.404-79</w:t>
+      </w:r>
+      <w:r>
+        <w:t>;</w:t>
+      </w:r>
+    </w:p>
+    <w:p>
+      <w:pPr>
+        <w:pStyle w:val="a"/>
+      </w:pPr>
+      <w:r>
+        <w:t>«</w:t>
+      </w:r>
+      <w:r>
+        <w:t>Серверная</w:t>
+      </w:r>
+      <w:r>
+        <w:t xml:space="preserve"> часть приложения для генерации музыки</w:t>
+      </w:r>
+      <w:r>
+        <w:t xml:space="preserve">». Руководство </w:t>
+      </w:r>
+      <w:r>
+        <w:t>программиста</w:t>
+      </w:r>
+      <w:r>
+        <w:t xml:space="preserve"> (ГОСТ 19.505-79)</w:t>
+      </w:r>
+      <w:r>
+        <w:t>;</w:t>
+      </w:r>
+    </w:p>
+    <w:p>
+      <w:pPr>
+        <w:pStyle w:val="a"/>
+      </w:pPr>
+      <w:r>
+        <w:t>«</w:t>
+      </w:r>
+      <w:r>
+        <w:t>П</w:t>
+      </w:r>
+      <w:r>
+        <w:t>риложени</w:t>
+      </w:r>
+      <w:r>
+        <w:t>е</w:t>
+      </w:r>
+      <w:r>
+        <w:t xml:space="preserve"> для генерации музыки</w:t>
+      </w:r>
+      <w:r>
+        <w:t>». Техническое задание (ГОСТ 19.201-78);</w:t>
+      </w:r>
+    </w:p>
+    <w:p>
+      <w:pPr>
+        <w:pStyle w:val="a"/>
+      </w:pPr>
+      <w:r>
+        <w:t>«</w:t>
+      </w:r>
+      <w:r>
+        <w:t>П</w:t>
+      </w:r>
+      <w:r>
+        <w:t>риложени</w:t>
+      </w:r>
+      <w:r>
+        <w:t>е</w:t>
+      </w:r>
+      <w:r>
+        <w:t xml:space="preserve"> для генерации музыки</w:t>
+      </w:r>
+      <w:r>
+        <w:t>». Программа и методика испытаний (ГОСТ 19.301-79);</w:t>
       </w:r>
     </w:p>
     <w:p>
@@ -7389,6 +7851,7 @@
         <w:pStyle w:val="a"/>
       </w:pPr>
       <w:r>
+        <w:lastRenderedPageBreak/>
         <w:t>отзыв руководителя</w:t>
       </w:r>
       <w:r>
@@ -12534,6 +12997,7 @@
         <w:docPartUnique/>
       </w:docPartObj>
     </w:sdtPr>
+    <w:sdtEndPr/>
     <w:sdtContent>
       <w:p>
         <w:pPr>
@@ -12809,6 +13273,95 @@
     </w:lvl>
   </w:abstractNum>
   <w:abstractNum w:abstractNumId="2" w15:restartNumberingAfterBreak="0">
+    <w:nsid w:val="03F030F8"/>
+    <w:multiLevelType w:val="hybridMultilevel"/>
+    <w:tmpl w:val="C3CE6FF2"/>
+    <w:lvl w:ilvl="0" w:tplc="8980560E">
+      <w:start w:val="1"/>
+      <w:numFmt w:val="decimal"/>
+      <w:lvlText w:val="%1)"/>
+      <w:lvlJc w:val="left"/>
+      <w:pPr>
+        <w:ind w:left="1069" w:hanging="360"/>
+      </w:pPr>
+      <w:rPr>
+        <w:rFonts w:hint="default"/>
+      </w:rPr>
+    </w:lvl>
+    <w:lvl w:ilvl="1" w:tplc="04190019" w:tentative="1">
+      <w:start w:val="1"/>
+      <w:numFmt w:val="lowerLetter"/>
+      <w:lvlText w:val="%2."/>
+      <w:lvlJc w:val="left"/>
+      <w:pPr>
+        <w:ind w:left="1789" w:hanging="360"/>
+      </w:pPr>
+    </w:lvl>
+    <w:lvl w:ilvl="2" w:tplc="0419001B" w:tentative="1">
+      <w:start w:val="1"/>
+      <w:numFmt w:val="lowerRoman"/>
+      <w:lvlText w:val="%3."/>
+      <w:lvlJc w:val="right"/>
+      <w:pPr>
+        <w:ind w:left="2509" w:hanging="180"/>
+      </w:pPr>
+    </w:lvl>
+    <w:lvl w:ilvl="3" w:tplc="0419000F" w:tentative="1">
+      <w:start w:val="1"/>
+      <w:numFmt w:val="decimal"/>
+      <w:lvlText w:val="%4."/>
+      <w:lvlJc w:val="left"/>
+      <w:pPr>
+        <w:ind w:left="3229" w:hanging="360"/>
+      </w:pPr>
+    </w:lvl>
+    <w:lvl w:ilvl="4" w:tplc="04190019" w:tentative="1">
+      <w:start w:val="1"/>
+      <w:numFmt w:val="lowerLetter"/>
+      <w:lvlText w:val="%5."/>
+      <w:lvlJc w:val="left"/>
+      <w:pPr>
+        <w:ind w:left="3949" w:hanging="360"/>
+      </w:pPr>
+    </w:lvl>
+    <w:lvl w:ilvl="5" w:tplc="0419001B" w:tentative="1">
+      <w:start w:val="1"/>
+      <w:numFmt w:val="lowerRoman"/>
+      <w:lvlText w:val="%6."/>
+      <w:lvlJc w:val="right"/>
+      <w:pPr>
+        <w:ind w:left="4669" w:hanging="180"/>
+      </w:pPr>
+    </w:lvl>
+    <w:lvl w:ilvl="6" w:tplc="0419000F" w:tentative="1">
+      <w:start w:val="1"/>
+      <w:numFmt w:val="decimal"/>
+      <w:lvlText w:val="%7."/>
+      <w:lvlJc w:val="left"/>
+      <w:pPr>
+        <w:ind w:left="5389" w:hanging="360"/>
+      </w:pPr>
+    </w:lvl>
+    <w:lvl w:ilvl="7" w:tplc="04190019" w:tentative="1">
+      <w:start w:val="1"/>
+      <w:numFmt w:val="lowerLetter"/>
+      <w:lvlText w:val="%8."/>
+      <w:lvlJc w:val="left"/>
+      <w:pPr>
+        <w:ind w:left="6109" w:hanging="360"/>
+      </w:pPr>
+    </w:lvl>
+    <w:lvl w:ilvl="8" w:tplc="0419001B" w:tentative="1">
+      <w:start w:val="1"/>
+      <w:numFmt w:val="lowerRoman"/>
+      <w:lvlText w:val="%9."/>
+      <w:lvlJc w:val="right"/>
+      <w:pPr>
+        <w:ind w:left="6829" w:hanging="180"/>
+      </w:pPr>
+    </w:lvl>
+  </w:abstractNum>
+  <w:abstractNum w:abstractNumId="3" w15:restartNumberingAfterBreak="0">
     <w:nsid w:val="09390790"/>
     <w:multiLevelType w:val="hybridMultilevel"/>
     <w:tmpl w:val="860E49C4"/>
@@ -12898,7 +13451,7 @@
       </w:pPr>
     </w:lvl>
   </w:abstractNum>
-  <w:abstractNum w:abstractNumId="3" w15:restartNumberingAfterBreak="0">
+  <w:abstractNum w:abstractNumId="4" w15:restartNumberingAfterBreak="0">
     <w:nsid w:val="0CFE2338"/>
     <w:multiLevelType w:val="hybridMultilevel"/>
     <w:tmpl w:val="B6C41284"/>
@@ -12984,7 +13537,7 @@
       </w:pPr>
     </w:lvl>
   </w:abstractNum>
-  <w:abstractNum w:abstractNumId="4" w15:restartNumberingAfterBreak="0">
+  <w:abstractNum w:abstractNumId="5" w15:restartNumberingAfterBreak="0">
     <w:nsid w:val="0DB86B41"/>
     <w:multiLevelType w:val="hybridMultilevel"/>
     <w:tmpl w:val="F98882E2"/>
@@ -13097,7 +13650,7 @@
       </w:rPr>
     </w:lvl>
   </w:abstractNum>
-  <w:abstractNum w:abstractNumId="5" w15:restartNumberingAfterBreak="0">
+  <w:abstractNum w:abstractNumId="6" w15:restartNumberingAfterBreak="0">
     <w:nsid w:val="0E033F27"/>
     <w:multiLevelType w:val="hybridMultilevel"/>
     <w:tmpl w:val="6A26D386"/>
@@ -13186,7 +13739,7 @@
       </w:pPr>
     </w:lvl>
   </w:abstractNum>
-  <w:abstractNum w:abstractNumId="6" w15:restartNumberingAfterBreak="0">
+  <w:abstractNum w:abstractNumId="7" w15:restartNumberingAfterBreak="0">
     <w:nsid w:val="11A35B83"/>
     <w:multiLevelType w:val="hybridMultilevel"/>
     <w:tmpl w:val="EC32D866"/>
@@ -13272,7 +13825,7 @@
       </w:pPr>
     </w:lvl>
   </w:abstractNum>
-  <w:abstractNum w:abstractNumId="7" w15:restartNumberingAfterBreak="0">
+  <w:abstractNum w:abstractNumId="8" w15:restartNumberingAfterBreak="0">
     <w:nsid w:val="11B87EB5"/>
     <w:multiLevelType w:val="hybridMultilevel"/>
     <w:tmpl w:val="581CB30C"/>
@@ -13361,7 +13914,7 @@
       </w:pPr>
     </w:lvl>
   </w:abstractNum>
-  <w:abstractNum w:abstractNumId="8" w15:restartNumberingAfterBreak="0">
+  <w:abstractNum w:abstractNumId="9" w15:restartNumberingAfterBreak="0">
     <w:nsid w:val="14EB277F"/>
     <w:multiLevelType w:val="hybridMultilevel"/>
     <w:tmpl w:val="5D88BD40"/>
@@ -13451,7 +14004,7 @@
       </w:pPr>
     </w:lvl>
   </w:abstractNum>
-  <w:abstractNum w:abstractNumId="9" w15:restartNumberingAfterBreak="0">
+  <w:abstractNum w:abstractNumId="10" w15:restartNumberingAfterBreak="0">
     <w:nsid w:val="1EA7284D"/>
     <w:multiLevelType w:val="hybridMultilevel"/>
     <w:tmpl w:val="7BC0FD86"/>
@@ -13564,7 +14117,7 @@
       </w:rPr>
     </w:lvl>
   </w:abstractNum>
-  <w:abstractNum w:abstractNumId="10" w15:restartNumberingAfterBreak="0">
+  <w:abstractNum w:abstractNumId="11" w15:restartNumberingAfterBreak="0">
     <w:nsid w:val="1EAB505A"/>
     <w:multiLevelType w:val="hybridMultilevel"/>
     <w:tmpl w:val="2E166FF8"/>
@@ -13676,7 +14229,7 @@
       </w:rPr>
     </w:lvl>
   </w:abstractNum>
-  <w:abstractNum w:abstractNumId="11" w15:restartNumberingAfterBreak="0">
+  <w:abstractNum w:abstractNumId="12" w15:restartNumberingAfterBreak="0">
     <w:nsid w:val="1F775F57"/>
     <w:multiLevelType w:val="multilevel"/>
     <w:tmpl w:val="36BE6686"/>
@@ -13800,7 +14353,7 @@
       </w:rPr>
     </w:lvl>
   </w:abstractNum>
-  <w:abstractNum w:abstractNumId="12" w15:restartNumberingAfterBreak="0">
+  <w:abstractNum w:abstractNumId="13" w15:restartNumberingAfterBreak="0">
     <w:nsid w:val="206863AF"/>
     <w:multiLevelType w:val="hybridMultilevel"/>
     <w:tmpl w:val="126E70E0"/>
@@ -13913,7 +14466,7 @@
       </w:rPr>
     </w:lvl>
   </w:abstractNum>
-  <w:abstractNum w:abstractNumId="13" w15:restartNumberingAfterBreak="0">
+  <w:abstractNum w:abstractNumId="14" w15:restartNumberingAfterBreak="0">
     <w:nsid w:val="29D80D50"/>
     <w:multiLevelType w:val="hybridMultilevel"/>
     <w:tmpl w:val="811A2F24"/>
@@ -14002,7 +14555,7 @@
       </w:pPr>
     </w:lvl>
   </w:abstractNum>
-  <w:abstractNum w:abstractNumId="14" w15:restartNumberingAfterBreak="0">
+  <w:abstractNum w:abstractNumId="15" w15:restartNumberingAfterBreak="0">
     <w:nsid w:val="33162232"/>
     <w:multiLevelType w:val="hybridMultilevel"/>
     <w:tmpl w:val="028E3EB8"/>
@@ -14115,7 +14668,7 @@
       </w:rPr>
     </w:lvl>
   </w:abstractNum>
-  <w:abstractNum w:abstractNumId="15" w15:restartNumberingAfterBreak="0">
+  <w:abstractNum w:abstractNumId="16" w15:restartNumberingAfterBreak="0">
     <w:nsid w:val="35820A3A"/>
     <w:multiLevelType w:val="multilevel"/>
     <w:tmpl w:val="08C2472A"/>
@@ -14228,7 +14781,7 @@
       </w:rPr>
     </w:lvl>
   </w:abstractNum>
-  <w:abstractNum w:abstractNumId="16" w15:restartNumberingAfterBreak="0">
+  <w:abstractNum w:abstractNumId="17" w15:restartNumberingAfterBreak="0">
     <w:nsid w:val="4A4F708F"/>
     <w:multiLevelType w:val="hybridMultilevel"/>
     <w:tmpl w:val="A6F482D6"/>
@@ -14317,7 +14870,7 @@
       </w:pPr>
     </w:lvl>
   </w:abstractNum>
-  <w:abstractNum w:abstractNumId="17" w15:restartNumberingAfterBreak="0">
+  <w:abstractNum w:abstractNumId="18" w15:restartNumberingAfterBreak="0">
     <w:nsid w:val="4B7335F9"/>
     <w:multiLevelType w:val="multilevel"/>
     <w:tmpl w:val="AB4E7008"/>
@@ -14413,7 +14966,7 @@
       </w:pPr>
     </w:lvl>
   </w:abstractNum>
-  <w:abstractNum w:abstractNumId="18" w15:restartNumberingAfterBreak="0">
+  <w:abstractNum w:abstractNumId="19" w15:restartNumberingAfterBreak="0">
     <w:nsid w:val="555B3AA7"/>
     <w:multiLevelType w:val="hybridMultilevel"/>
     <w:tmpl w:val="2B4C5286"/>
@@ -14502,7 +15055,7 @@
       </w:pPr>
     </w:lvl>
   </w:abstractNum>
-  <w:abstractNum w:abstractNumId="19" w15:restartNumberingAfterBreak="0">
+  <w:abstractNum w:abstractNumId="20" w15:restartNumberingAfterBreak="0">
     <w:nsid w:val="5B546421"/>
     <w:multiLevelType w:val="hybridMultilevel"/>
     <w:tmpl w:val="0DB084C8"/>
@@ -14615,7 +15168,7 @@
       </w:rPr>
     </w:lvl>
   </w:abstractNum>
-  <w:abstractNum w:abstractNumId="20" w15:restartNumberingAfterBreak="0">
+  <w:abstractNum w:abstractNumId="21" w15:restartNumberingAfterBreak="0">
     <w:nsid w:val="5E651FCC"/>
     <w:multiLevelType w:val="hybridMultilevel"/>
     <w:tmpl w:val="2466CBE4"/>
@@ -14704,7 +15257,7 @@
       </w:pPr>
     </w:lvl>
   </w:abstractNum>
-  <w:abstractNum w:abstractNumId="21" w15:restartNumberingAfterBreak="0">
+  <w:abstractNum w:abstractNumId="22" w15:restartNumberingAfterBreak="0">
     <w:nsid w:val="5F672BDA"/>
     <w:multiLevelType w:val="hybridMultilevel"/>
     <w:tmpl w:val="730046B4"/>
@@ -14818,7 +15371,7 @@
       </w:rPr>
     </w:lvl>
   </w:abstractNum>
-  <w:abstractNum w:abstractNumId="22" w15:restartNumberingAfterBreak="0">
+  <w:abstractNum w:abstractNumId="23" w15:restartNumberingAfterBreak="0">
     <w:nsid w:val="698B4E5E"/>
     <w:multiLevelType w:val="hybridMultilevel"/>
     <w:tmpl w:val="41220B34"/>
@@ -14904,7 +15457,7 @@
       </w:pPr>
     </w:lvl>
   </w:abstractNum>
-  <w:abstractNum w:abstractNumId="23" w15:restartNumberingAfterBreak="0">
+  <w:abstractNum w:abstractNumId="24" w15:restartNumberingAfterBreak="0">
     <w:nsid w:val="779D1108"/>
     <w:multiLevelType w:val="hybridMultilevel"/>
     <w:tmpl w:val="B59CB820"/>
@@ -15016,7 +15569,7 @@
       </w:rPr>
     </w:lvl>
   </w:abstractNum>
-  <w:abstractNum w:abstractNumId="24" w15:restartNumberingAfterBreak="0">
+  <w:abstractNum w:abstractNumId="25" w15:restartNumberingAfterBreak="0">
     <w:nsid w:val="795B57EA"/>
     <w:multiLevelType w:val="multilevel"/>
     <w:tmpl w:val="AB4E7008"/>
@@ -15112,7 +15665,7 @@
       </w:pPr>
     </w:lvl>
   </w:abstractNum>
-  <w:abstractNum w:abstractNumId="25" w15:restartNumberingAfterBreak="0">
+  <w:abstractNum w:abstractNumId="26" w15:restartNumberingAfterBreak="0">
     <w:nsid w:val="7CA81C26"/>
     <w:multiLevelType w:val="hybridMultilevel"/>
     <w:tmpl w:val="1C2055BA"/>
@@ -15198,7 +15751,7 @@
       </w:pPr>
     </w:lvl>
   </w:abstractNum>
-  <w:abstractNum w:abstractNumId="26" w15:restartNumberingAfterBreak="0">
+  <w:abstractNum w:abstractNumId="27" w15:restartNumberingAfterBreak="0">
     <w:nsid w:val="7F8B4D41"/>
     <w:multiLevelType w:val="multilevel"/>
     <w:tmpl w:val="760C3282"/>
@@ -15315,103 +15868,106 @@
     </w:lvl>
   </w:abstractNum>
   <w:num w:numId="1">
-    <w:abstractNumId w:val="7"/>
+    <w:abstractNumId w:val="8"/>
   </w:num>
   <w:num w:numId="2">
-    <w:abstractNumId w:val="2"/>
+    <w:abstractNumId w:val="3"/>
   </w:num>
   <w:num w:numId="3">
-    <w:abstractNumId w:val="2"/>
+    <w:abstractNumId w:val="3"/>
     <w:lvlOverride w:ilvl="0">
       <w:startOverride w:val="1"/>
     </w:lvlOverride>
   </w:num>
   <w:num w:numId="4">
-    <w:abstractNumId w:val="11"/>
+    <w:abstractNumId w:val="12"/>
   </w:num>
   <w:num w:numId="5">
-    <w:abstractNumId w:val="8"/>
+    <w:abstractNumId w:val="9"/>
   </w:num>
   <w:num w:numId="6">
+    <w:abstractNumId w:val="6"/>
+  </w:num>
+  <w:num w:numId="7">
+    <w:abstractNumId w:val="23"/>
+  </w:num>
+  <w:num w:numId="8">
+    <w:abstractNumId w:val="7"/>
+  </w:num>
+  <w:num w:numId="9">
+    <w:abstractNumId w:val="26"/>
+  </w:num>
+  <w:num w:numId="10">
+    <w:abstractNumId w:val="16"/>
+  </w:num>
+  <w:num w:numId="11">
+    <w:abstractNumId w:val="10"/>
+  </w:num>
+  <w:num w:numId="12">
     <w:abstractNumId w:val="5"/>
   </w:num>
-  <w:num w:numId="7">
-    <w:abstractNumId w:val="22"/>
-  </w:num>
-  <w:num w:numId="8">
-    <w:abstractNumId w:val="6"/>
-  </w:num>
-  <w:num w:numId="9">
-    <w:abstractNumId w:val="25"/>
-  </w:num>
-  <w:num w:numId="10">
-    <w:abstractNumId w:val="15"/>
-  </w:num>
-  <w:num w:numId="11">
-    <w:abstractNumId w:val="9"/>
-  </w:num>
-  <w:num w:numId="12">
-    <w:abstractNumId w:val="4"/>
-  </w:num>
   <w:num w:numId="13">
-    <w:abstractNumId w:val="17"/>
+    <w:abstractNumId w:val="18"/>
   </w:num>
   <w:num w:numId="14">
-    <w:abstractNumId w:val="13"/>
+    <w:abstractNumId w:val="14"/>
   </w:num>
   <w:num w:numId="15">
-    <w:abstractNumId w:val="2"/>
+    <w:abstractNumId w:val="3"/>
     <w:lvlOverride w:ilvl="0">
       <w:startOverride w:val="1"/>
     </w:lvlOverride>
   </w:num>
   <w:num w:numId="16">
-    <w:abstractNumId w:val="2"/>
+    <w:abstractNumId w:val="3"/>
     <w:lvlOverride w:ilvl="0">
       <w:startOverride w:val="1"/>
     </w:lvlOverride>
   </w:num>
   <w:num w:numId="17">
-    <w:abstractNumId w:val="12"/>
+    <w:abstractNumId w:val="13"/>
   </w:num>
   <w:num w:numId="18">
-    <w:abstractNumId w:val="14"/>
+    <w:abstractNumId w:val="15"/>
   </w:num>
   <w:num w:numId="19">
-    <w:abstractNumId w:val="21"/>
+    <w:abstractNumId w:val="22"/>
   </w:num>
   <w:num w:numId="20">
     <w:abstractNumId w:val="1"/>
   </w:num>
   <w:num w:numId="21">
+    <w:abstractNumId w:val="25"/>
+  </w:num>
+  <w:num w:numId="22">
+    <w:abstractNumId w:val="27"/>
+  </w:num>
+  <w:num w:numId="23">
+    <w:abstractNumId w:val="20"/>
+  </w:num>
+  <w:num w:numId="24">
     <w:abstractNumId w:val="24"/>
   </w:num>
-  <w:num w:numId="22">
-    <w:abstractNumId w:val="26"/>
-  </w:num>
-  <w:num w:numId="23">
-    <w:abstractNumId w:val="19"/>
-  </w:num>
-  <w:num w:numId="24">
-    <w:abstractNumId w:val="23"/>
-  </w:num>
   <w:num w:numId="25">
-    <w:abstractNumId w:val="10"/>
+    <w:abstractNumId w:val="11"/>
   </w:num>
   <w:num w:numId="26">
-    <w:abstractNumId w:val="3"/>
+    <w:abstractNumId w:val="4"/>
   </w:num>
   <w:num w:numId="27">
-    <w:abstractNumId w:val="20"/>
+    <w:abstractNumId w:val="21"/>
   </w:num>
   <w:num w:numId="28">
     <w:abstractNumId w:val="0"/>
   </w:num>
   <w:num w:numId="29">
-    <w:abstractNumId w:val="18"/>
+    <w:abstractNumId w:val="19"/>
   </w:num>
   <w:num w:numId="30">
-    <w:abstractNumId w:val="16"/>
+    <w:abstractNumId w:val="17"/>
+  </w:num>
+  <w:num w:numId="31">
+    <w:abstractNumId w:val="2"/>
   </w:num>
 </w:numbering>
 </file>

</xml_diff>